<commit_message>
My final edits have been appended.
We do have much work to do on this project, but I think this we're in a good spot. Let's cross our fingers and hope they accept the paper.
</commit_message>
<xml_diff>
--- a/Documentation/Conferences/DMD/2018/2018 Odeh Real-Time Non-Contacting Position Tracking of Medical Devices and Surgical Tools through the Analysis of Magnetic Field Vectors 11012017.docx
+++ b/Documentation/Conferences/DMD/2018/2018 Odeh Real-Time Non-Contacting Position Tracking of Medical Devices and Surgical Tools through the Analysis of Magnetic Field Vectors 11012017.docx
@@ -1,6 +1,6 @@
 
 <file path=word/document.xml><?xml version="1.0" encoding="utf-8"?>
-<w:document xmlns:wpc="http://schemas.microsoft.com/office/word/2010/wordprocessingCanvas" xmlns:mc="http://schemas.openxmlformats.org/markup-compatibility/2006" xmlns:o="urn:schemas-microsoft-com:office:office" xmlns:r="http://schemas.openxmlformats.org/officeDocument/2006/relationships" xmlns:m="http://schemas.openxmlformats.org/officeDocument/2006/math" xmlns:v="urn:schemas-microsoft-com:vml" xmlns:wp14="http://schemas.microsoft.com/office/word/2010/wordprocessingDrawing" xmlns:wp="http://schemas.openxmlformats.org/drawingml/2006/wordprocessingDrawing" xmlns:w10="urn:schemas-microsoft-com:office:word" xmlns:w="http://schemas.openxmlformats.org/wordprocessingml/2006/main" xmlns:w14="http://schemas.microsoft.com/office/word/2010/wordml" xmlns:w15="http://schemas.microsoft.com/office/word/2012/wordml" xmlns:wpg="http://schemas.microsoft.com/office/word/2010/wordprocessingGroup" xmlns:wpi="http://schemas.microsoft.com/office/word/2010/wordprocessingInk" xmlns:wne="http://schemas.microsoft.com/office/word/2006/wordml" xmlns:wps="http://schemas.microsoft.com/office/word/2010/wordprocessingShape" mc:Ignorable="w14 w15 wp14">
+<w:document xmlns:wpc="http://schemas.microsoft.com/office/word/2010/wordprocessingCanvas" xmlns:cx="http://schemas.microsoft.com/office/drawing/2014/chartex" xmlns:cx1="http://schemas.microsoft.com/office/drawing/2015/9/8/chartex" xmlns:mc="http://schemas.openxmlformats.org/markup-compatibility/2006" xmlns:o="urn:schemas-microsoft-com:office:office" xmlns:r="http://schemas.openxmlformats.org/officeDocument/2006/relationships" xmlns:m="http://schemas.openxmlformats.org/officeDocument/2006/math" xmlns:v="urn:schemas-microsoft-com:vml" xmlns:wp14="http://schemas.microsoft.com/office/word/2010/wordprocessingDrawing" xmlns:wp="http://schemas.openxmlformats.org/drawingml/2006/wordprocessingDrawing" xmlns:w10="urn:schemas-microsoft-com:office:word" xmlns:w="http://schemas.openxmlformats.org/wordprocessingml/2006/main" xmlns:w14="http://schemas.microsoft.com/office/word/2010/wordml" xmlns:w15="http://schemas.microsoft.com/office/word/2012/wordml" xmlns:w16se="http://schemas.microsoft.com/office/word/2015/wordml/symex" xmlns:wpg="http://schemas.microsoft.com/office/word/2010/wordprocessingGroup" xmlns:wpi="http://schemas.microsoft.com/office/word/2010/wordprocessingInk" xmlns:wne="http://schemas.microsoft.com/office/word/2006/wordml" xmlns:wps="http://schemas.microsoft.com/office/word/2010/wordprocessingShape" mc:Ignorable="w14 w15 w16se wp14">
   <w:body>
     <w:p>
       <w:pPr>
@@ -4716,197 +4716,6 @@
       <w:pPr>
         <w:ind w:firstLine="270"/>
       </w:pPr>
-      <w:del w:id="32" w:author="WOLF512" w:date="2017-10-31T00:21:00Z">
-        <w:r>
-          <w:delText xml:space="preserve"> </w:delText>
-        </w:r>
-      </w:del>
-    </w:p>
-    <w:p>
-      <w:pPr>
-        <w:pStyle w:val="NoSpacing"/>
-      </w:pPr>
-      <w:r>
-        <w:tab/>
-      </w:r>
-    </w:p>
-    <w:p>
-      <w:pPr>
-        <w:pStyle w:val="NoSpacing"/>
-        <w:rPr>
-          <w:ins w:id="33" w:author="WOLF512" w:date="2017-10-31T00:35:00Z"/>
-        </w:rPr>
-      </w:pPr>
-      <w:r>
-        <w:tab/>
-      </w:r>
-      <w:r>
-        <w:t xml:space="preserve">The </w:t>
-      </w:r>
-      <w:r>
-        <w:t xml:space="preserve">LMA was chosen for its robustness and speed of convergence. </w:t>
-      </w:r>
-      <w:r>
-        <w:t xml:space="preserve">SciPy’s </w:t>
-      </w:r>
-      <w:r>
-        <w:t>LMA combines Newton-Raphson’s algorithm and the Steepest Descent method</w:t>
-      </w:r>
-      <w:r>
-        <w:t xml:space="preserve"> to</w:t>
-      </w:r>
-      <w:r>
-        <w:t xml:space="preserve"> </w:t>
-      </w:r>
-      <w:r>
-        <w:t>converge</w:t>
-      </w:r>
-      <w:r>
-        <w:t xml:space="preserve"> </w:t>
-      </w:r>
-      <w:r>
-        <w:t xml:space="preserve">even </w:t>
-      </w:r>
-      <w:r>
-        <w:t>in the case of a poor initial guess</w:t>
-      </w:r>
-      <w:r>
-        <w:t>.</w:t>
-      </w:r>
-      <w:r>
-        <w:t xml:space="preserve"> However, like any numerical method, effective convergence still relies on the initial guess’ proximity to the solution. To overcome this issue, the centroid of the triangle described by the three magnetometers with the largest readings</w:t>
-      </w:r>
-      <w:r>
-        <w:t xml:space="preserve"> was used</w:t>
-      </w:r>
-      <w:r>
-        <w:t xml:space="preserve"> as the initial guess.</w:t>
-      </w:r>
-    </w:p>
-    <w:p>
-      <w:pPr>
-        <w:pStyle w:val="NoSpacing"/>
-        <w:rPr>
-          <w:ins w:id="34" w:author="WOLF512" w:date="2017-10-31T00:35:00Z"/>
-        </w:rPr>
-      </w:pPr>
-    </w:p>
-    <w:p>
-      <w:pPr>
-        <w:pStyle w:val="NoSpacing"/>
-        <w:ind w:firstLine="270"/>
-      </w:pPr>
-      <w:r>
-        <w:t>Upon convergence of the LMA, values were logged to d</w:t>
-      </w:r>
-      <w:r>
-        <w:t>etermine point accuracy (Table 2, 3</w:t>
-      </w:r>
-      <w:r>
-        <w:t>) and motion tracking</w:t>
-      </w:r>
-      <w:r>
-        <w:t xml:space="preserve"> capabilities (Figure 3, 4</w:t>
-      </w:r>
-      <w:r>
-        <w:t>). The entire process described above, from sensor calibration to data collection and numerical solution</w:t>
-      </w:r>
-      <w:r>
-        <w:t xml:space="preserve"> has been summarized in Figure 2</w:t>
-      </w:r>
-      <w:r>
-        <w:t>.</w:t>
-      </w:r>
-    </w:p>
-    <w:p>
-      <w:pPr>
-        <w:pStyle w:val="Heading1"/>
-      </w:pPr>
-      <w:r>
-        <w:t>3 Results</w:t>
-      </w:r>
-    </w:p>
-    <w:p>
-      <w:pPr>
-        <w:pStyle w:val="Heading2"/>
-        <w:spacing w:before="100" w:after="100"/>
-      </w:pPr>
-      <w:r>
-        <w:t>3</w:t>
-      </w:r>
-      <w:r>
-        <w:t xml:space="preserve">.1 </w:t>
-      </w:r>
-      <w:r>
-        <w:t>Approximation of K</w:t>
-      </w:r>
-    </w:p>
-    <w:p>
-      <w:pPr>
-        <w:spacing w:before="100" w:after="100"/>
-      </w:pPr>
-      <w:r>
-        <w:tab/>
-        <w:t>Following the CNC-based approximation protocol described earlier, the magnitude of the magnetic field moment K was determined for two permanent magnets (Table 1).</w:t>
-      </w:r>
-    </w:p>
-    <w:p/>
-    <w:p>
-      <w:r>
-        <w:rPr>
-          <w:noProof/>
-        </w:rPr>
-        <w:drawing>
-          <wp:inline distT="0" distB="0" distL="0" distR="0" wp14:anchorId="2567EBE7" wp14:editId="6CAF4470">
-            <wp:extent cx="2857500" cy="741680"/>
-            <wp:effectExtent l="0" t="0" r="0" b="1270"/>
-            <wp:docPr id="9" name="Picture 9"/>
-            <wp:cNvGraphicFramePr>
-              <a:graphicFrameLocks xmlns:a="http://schemas.openxmlformats.org/drawingml/2006/main" noChangeAspect="1"/>
-            </wp:cNvGraphicFramePr>
-            <a:graphic xmlns:a="http://schemas.openxmlformats.org/drawingml/2006/main">
-              <a:graphicData uri="http://schemas.openxmlformats.org/drawingml/2006/picture">
-                <pic:pic xmlns:pic="http://schemas.openxmlformats.org/drawingml/2006/picture">
-                  <pic:nvPicPr>
-                    <pic:cNvPr id="0" name="Picture 5"/>
-                    <pic:cNvPicPr>
-                      <a:picLocks noChangeAspect="1" noChangeArrowheads="1"/>
-                    </pic:cNvPicPr>
-                  </pic:nvPicPr>
-                  <pic:blipFill>
-                    <a:blip r:embed="rId12">
-                      <a:extLst>
-                        <a:ext uri="{28A0092B-C50C-407E-A947-70E740481C1C}">
-                          <a14:useLocalDpi xmlns:a14="http://schemas.microsoft.com/office/drawing/2010/main" val="0"/>
-                        </a:ext>
-                      </a:extLst>
-                    </a:blip>
-                    <a:srcRect/>
-                    <a:stretch>
-                      <a:fillRect/>
-                    </a:stretch>
-                  </pic:blipFill>
-                  <pic:spPr bwMode="auto">
-                    <a:xfrm>
-                      <a:off x="0" y="0"/>
-                      <a:ext cx="2859130" cy="742103"/>
-                    </a:xfrm>
-                    <a:prstGeom prst="rect">
-                      <a:avLst/>
-                    </a:prstGeom>
-                    <a:noFill/>
-                    <a:ln>
-                      <a:noFill/>
-                    </a:ln>
-                  </pic:spPr>
-                </pic:pic>
-              </a:graphicData>
-            </a:graphic>
-          </wp:inline>
-        </w:drawing>
-      </w:r>
-    </w:p>
-    <w:p>
       <w:r>
         <w:rPr>
           <w:noProof/>
@@ -4914,15 +4723,15 @@
         <mc:AlternateContent>
           <mc:Choice Requires="wpg">
             <w:drawing>
-              <wp:anchor distT="0" distB="0" distL="114300" distR="114300" simplePos="0" relativeHeight="251659264" behindDoc="0" locked="0" layoutInCell="1" allowOverlap="1" wp14:anchorId="2EC17893" wp14:editId="1B18D664">
+              <wp:anchor distT="0" distB="0" distL="114300" distR="114300" simplePos="0" relativeHeight="251659264" behindDoc="0" locked="0" layoutInCell="1" allowOverlap="1" wp14:anchorId="2EC17893" wp14:editId="2824474F">
                 <wp:simplePos x="0" y="0"/>
                 <wp:positionH relativeFrom="column">
-                  <wp:posOffset>0</wp:posOffset>
+                  <wp:posOffset>219075</wp:posOffset>
                 </wp:positionH>
                 <wp:positionV relativeFrom="paragraph">
-                  <wp:posOffset>-4000500</wp:posOffset>
+                  <wp:posOffset>17780</wp:posOffset>
                 </wp:positionV>
-                <wp:extent cx="2857500" cy="4229100"/>
+                <wp:extent cx="2288540" cy="3390900"/>
                 <wp:effectExtent l="0" t="0" r="0" b="0"/>
                 <wp:wrapSquare wrapText="bothSides"/>
                 <wp:docPr id="17" name="Group 17"/>
@@ -4934,7 +4743,7 @@
                       <wpg:grpSpPr>
                         <a:xfrm>
                           <a:off x="0" y="0"/>
-                          <a:ext cx="2857500" cy="4229100"/>
+                          <a:ext cx="2288540" cy="3390900"/>
                           <a:chOff x="-6350" y="-514350"/>
                           <a:chExt cx="2857500" cy="4229100"/>
                         </a:xfrm>
@@ -4947,7 +4756,7 @@
                           </pic:cNvPicPr>
                         </pic:nvPicPr>
                         <pic:blipFill>
-                          <a:blip r:embed="rId13">
+                          <a:blip r:embed="rId12">
                             <a:extLst>
                               <a:ext uri="{28A0092B-C50C-407E-A947-70E740481C1C}">
                                 <a14:useLocalDpi xmlns:a14="http://schemas.microsoft.com/office/drawing/2010/main" val="0"/>
@@ -5090,12 +4899,35 @@
           </mc:Choice>
           <mc:Fallback>
             <w:pict>
-              <v:group w14:anchorId="2EC17893" id="Group 17" o:spid="_x0000_s1030" style="position:absolute;left:0;text-align:left;margin-left:0;margin-top:-315pt;width:225pt;height:333pt;z-index:251659264;mso-width-relative:margin;mso-height-relative:margin" coordorigin="-63,-5143" coordsize="28575,42291" o:gfxdata="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">
-                <v:shape id="Picture 1" o:spid="_x0000_s1031" type="#_x0000_t75" style="position:absolute;left:-63;top:-5143;width:28530;height:36283;visibility:visible;mso-wrap-style:square" o:gfxdata="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">
-                  <v:imagedata r:id="rId14" o:title="Algorithm Chart"/>
+              <v:group w14:anchorId="2EC17893" id="Group 17" o:spid="_x0000_s1030" style="position:absolute;left:0;text-align:left;margin-left:17.25pt;margin-top:1.4pt;width:180.2pt;height:267pt;z-index:251659264;mso-width-relative:margin;mso-height-relative:margin" coordorigin="-63,-5143" coordsize="28575,42291" o:gfxdata="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">
+                <v:shapetype id="_x0000_t75" coordsize="21600,21600" o:spt="75" o:preferrelative="t" path="m@4@5l@4@11@9@11@9@5xe" filled="f" stroked="f">
+                  <v:stroke joinstyle="miter"/>
+                  <v:formulas>
+                    <v:f eqn="if lineDrawn pixelLineWidth 0"/>
+                    <v:f eqn="sum @0 1 0"/>
+                    <v:f eqn="sum 0 0 @1"/>
+                    <v:f eqn="prod @2 1 2"/>
+                    <v:f eqn="prod @3 21600 pixelWidth"/>
+                    <v:f eqn="prod @3 21600 pixelHeight"/>
+                    <v:f eqn="sum @0 0 1"/>
+                    <v:f eqn="prod @6 1 2"/>
+                    <v:f eqn="prod @7 21600 pixelWidth"/>
+                    <v:f eqn="sum @8 21600 0"/>
+                    <v:f eqn="prod @7 21600 pixelHeight"/>
+                    <v:f eqn="sum @10 21600 0"/>
+                  </v:formulas>
+                  <v:path o:extrusionok="f" gradientshapeok="t" o:connecttype="rect"/>
+                  <o:lock v:ext="edit" aspectratio="t"/>
+                </v:shapetype>
+                <v:shape id="Picture 1" o:spid="_x0000_s1031" type="#_x0000_t75" style="position:absolute;left:-63;top:-5143;width:28530;height:36283;visibility:visible;mso-wrap-style:square" o:gfxdata="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">
+                  <v:imagedata r:id="rId13" o:title="Algorithm Chart"/>
                   <v:path arrowok="t"/>
                 </v:shape>
-                <v:shape id="Text Box 15" o:spid="_x0000_s1032" type="#_x0000_t202" style="position:absolute;left:-63;top:32575;width:28574;height:4572;visibility:visible;mso-wrap-style:square;v-text-anchor:top" o:gfxdata="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" fillcolor="white [3201]" stroked="f" strokeweight=".5pt">
+                <v:shapetype id="_x0000_t202" coordsize="21600,21600" o:spt="202" path="m,l,21600r21600,l21600,xe">
+                  <v:stroke joinstyle="miter"/>
+                  <v:path gradientshapeok="t" o:connecttype="rect"/>
+                </v:shapetype>
+                <v:shape id="Text Box 15" o:spid="_x0000_s1032" type="#_x0000_t202" style="position:absolute;left:-63;top:32575;width:28574;height:4572;visibility:visible;mso-wrap-style:square;v-text-anchor:top" o:gfxdata="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" fillcolor="white [3201]" stroked="f" strokeweight=".5pt">
                   <v:textbox>
                     <w:txbxContent>
                       <w:p>
@@ -5166,7 +4998,197 @@
           </mc:Fallback>
         </mc:AlternateContent>
       </w:r>
-    </w:p>
+      <w:del w:id="32" w:author="WOLF512" w:date="2017-10-31T00:21:00Z">
+        <w:r>
+          <w:delText xml:space="preserve"> </w:delText>
+        </w:r>
+      </w:del>
+    </w:p>
+    <w:p>
+      <w:pPr>
+        <w:pStyle w:val="NoSpacing"/>
+      </w:pPr>
+      <w:r>
+        <w:tab/>
+      </w:r>
+    </w:p>
+    <w:p>
+      <w:pPr>
+        <w:pStyle w:val="NoSpacing"/>
+        <w:rPr>
+          <w:ins w:id="33" w:author="WOLF512" w:date="2017-10-31T00:35:00Z"/>
+        </w:rPr>
+      </w:pPr>
+      <w:r>
+        <w:tab/>
+      </w:r>
+      <w:r>
+        <w:t xml:space="preserve">The </w:t>
+      </w:r>
+      <w:r>
+        <w:t xml:space="preserve">LMA was chosen for its robustness and speed of convergence. </w:t>
+      </w:r>
+      <w:r>
+        <w:t xml:space="preserve">SciPy’s </w:t>
+      </w:r>
+      <w:r>
+        <w:t>LMA combines Newton-Raphson’s algorithm and the Steepest Descent method</w:t>
+      </w:r>
+      <w:r>
+        <w:t xml:space="preserve"> to</w:t>
+      </w:r>
+      <w:r>
+        <w:t xml:space="preserve"> </w:t>
+      </w:r>
+      <w:r>
+        <w:t>converge</w:t>
+      </w:r>
+      <w:r>
+        <w:t xml:space="preserve"> </w:t>
+      </w:r>
+      <w:r>
+        <w:t xml:space="preserve">even </w:t>
+      </w:r>
+      <w:r>
+        <w:t>in the case of a poor initial guess</w:t>
+      </w:r>
+      <w:r>
+        <w:t>.</w:t>
+      </w:r>
+      <w:r>
+        <w:t xml:space="preserve"> However, like any numerical method, effective convergence still relies on the initial guess’ proximity to the solution. To overcome this issue, the centroid of the triangle described by the three magnetometers with the largest readings</w:t>
+      </w:r>
+      <w:r>
+        <w:t xml:space="preserve"> was used</w:t>
+      </w:r>
+      <w:r>
+        <w:t xml:space="preserve"> as the initial guess.</w:t>
+      </w:r>
+    </w:p>
+    <w:p>
+      <w:pPr>
+        <w:pStyle w:val="NoSpacing"/>
+        <w:rPr>
+          <w:ins w:id="34" w:author="WOLF512" w:date="2017-10-31T00:35:00Z"/>
+        </w:rPr>
+      </w:pPr>
+    </w:p>
+    <w:p>
+      <w:pPr>
+        <w:pStyle w:val="NoSpacing"/>
+        <w:ind w:firstLine="270"/>
+      </w:pPr>
+      <w:r>
+        <w:t>Upon convergence of the LMA, values were logged to d</w:t>
+      </w:r>
+      <w:r>
+        <w:t>etermine point accuracy (Table 2, 3</w:t>
+      </w:r>
+      <w:r>
+        <w:t>) and motion tracking</w:t>
+      </w:r>
+      <w:r>
+        <w:t xml:space="preserve"> capabilities (Figure 3, 4</w:t>
+      </w:r>
+      <w:r>
+        <w:t>). The entire process described above, from sensor calibration to data collection and numerical solution</w:t>
+      </w:r>
+      <w:r>
+        <w:t xml:space="preserve"> has been summarized in Figure 2</w:t>
+      </w:r>
+      <w:r>
+        <w:t>.</w:t>
+      </w:r>
+    </w:p>
+    <w:p>
+      <w:pPr>
+        <w:pStyle w:val="Heading1"/>
+      </w:pPr>
+      <w:r>
+        <w:t>3 Results</w:t>
+      </w:r>
+    </w:p>
+    <w:p>
+      <w:pPr>
+        <w:pStyle w:val="Heading2"/>
+        <w:spacing w:before="100" w:after="100"/>
+      </w:pPr>
+      <w:r>
+        <w:t>3</w:t>
+      </w:r>
+      <w:r>
+        <w:t xml:space="preserve">.1 </w:t>
+      </w:r>
+      <w:r>
+        <w:t>Approximation of K</w:t>
+      </w:r>
+    </w:p>
+    <w:p>
+      <w:pPr>
+        <w:spacing w:before="100" w:after="100"/>
+      </w:pPr>
+      <w:r>
+        <w:tab/>
+        <w:t>Following the CNC-based approximation protocol described earlier, the magnitude of the magnetic field moment K was determined for two permanent magnets (Table 1).</w:t>
+      </w:r>
+    </w:p>
+    <w:p/>
+    <w:p>
+      <w:r>
+        <w:rPr>
+          <w:noProof/>
+        </w:rPr>
+        <w:drawing>
+          <wp:inline distT="0" distB="0" distL="0" distR="0" wp14:anchorId="2567EBE7" wp14:editId="6CAF4470">
+            <wp:extent cx="2857500" cy="741680"/>
+            <wp:effectExtent l="0" t="0" r="0" b="1270"/>
+            <wp:docPr id="9" name="Picture 9"/>
+            <wp:cNvGraphicFramePr>
+              <a:graphicFrameLocks xmlns:a="http://schemas.openxmlformats.org/drawingml/2006/main" noChangeAspect="1"/>
+            </wp:cNvGraphicFramePr>
+            <a:graphic xmlns:a="http://schemas.openxmlformats.org/drawingml/2006/main">
+              <a:graphicData uri="http://schemas.openxmlformats.org/drawingml/2006/picture">
+                <pic:pic xmlns:pic="http://schemas.openxmlformats.org/drawingml/2006/picture">
+                  <pic:nvPicPr>
+                    <pic:cNvPr id="0" name="Picture 5"/>
+                    <pic:cNvPicPr>
+                      <a:picLocks noChangeAspect="1" noChangeArrowheads="1"/>
+                    </pic:cNvPicPr>
+                  </pic:nvPicPr>
+                  <pic:blipFill>
+                    <a:blip r:embed="rId14">
+                      <a:extLst>
+                        <a:ext uri="{28A0092B-C50C-407E-A947-70E740481C1C}">
+                          <a14:useLocalDpi xmlns:a14="http://schemas.microsoft.com/office/drawing/2010/main" val="0"/>
+                        </a:ext>
+                      </a:extLst>
+                    </a:blip>
+                    <a:srcRect/>
+                    <a:stretch>
+                      <a:fillRect/>
+                    </a:stretch>
+                  </pic:blipFill>
+                  <pic:spPr bwMode="auto">
+                    <a:xfrm>
+                      <a:off x="0" y="0"/>
+                      <a:ext cx="2859130" cy="742103"/>
+                    </a:xfrm>
+                    <a:prstGeom prst="rect">
+                      <a:avLst/>
+                    </a:prstGeom>
+                    <a:noFill/>
+                    <a:ln>
+                      <a:noFill/>
+                    </a:ln>
+                  </pic:spPr>
+                </pic:pic>
+              </a:graphicData>
+            </a:graphic>
+          </wp:inline>
+        </w:drawing>
+      </w:r>
+    </w:p>
+    <w:p/>
     <w:p>
       <w:pPr>
         <w:pStyle w:val="Heading2"/>
@@ -5315,6 +5337,9 @@
     </w:p>
     <w:p>
       <w:r>
+        <w:rPr>
+          <w:noProof/>
+        </w:rPr>
         <w:drawing>
           <wp:anchor distT="0" distB="0" distL="114300" distR="114300" simplePos="0" relativeHeight="251671552" behindDoc="0" locked="0" layoutInCell="1" allowOverlap="1" wp14:anchorId="2DE89E6D" wp14:editId="5EF09850">
             <wp:simplePos x="0" y="0"/>
@@ -5381,7 +5406,12 @@
         <w:t>The position difference and thus the error was observed to be greater in the case of the small permanent magnet.</w:t>
       </w:r>
       <w:r>
-        <w:t xml:space="preserve"> A weaker magnetic field and magnetic field moment K can support this observation.</w:t>
+        <w:t xml:space="preserve"> The</w:t>
+      </w:r>
+      <w:bookmarkStart w:id="37" w:name="_GoBack"/>
+      <w:bookmarkEnd w:id="37"/>
+      <w:r>
+        <w:t xml:space="preserve"> weaker magnetic field and magnetic field moment K can support this observation.</w:t>
       </w:r>
     </w:p>
     <w:p>
@@ -5429,20 +5459,57 @@
     <w:p>
       <w:r>
         <w:tab/>
-        <w:t xml:space="preserve">Motion tracking experiments revealed areas of future work for our team. Scatters revealed some position inaccuracies that could be accounted for by considering the motion was not smooth (the magnet was moved along the track by hand). Furthermore, some inaccuracies could also be irrelevant when considering the actual size of the permanent magnet. Two dashed lines, following the color pattern used for the scatter, </w:t>
-      </w:r>
+        <w:t>Motion tracking experiments revealed areas of future work for our team. Scatters revealed some position inaccuracies that could be accounted for by considering the motion was not smooth (the magnet was moved along the track by hand). Furthermore, some inaccuracies could also be irrelevant when considering the actual size of the permanent magnet. Two dashed lines, following the color pattern used for the scatter, represent the approximate size of each magnet</w:t>
+      </w:r>
+      <w:r>
+        <w:t xml:space="preserve"> (Figure 3, 4).</w:t>
+      </w:r>
+      <w:r>
+        <w:t xml:space="preserve"> Overall position inaccuracies can be inferred by looking at the corresponding track designs (depicted on the t</w:t>
+      </w:r>
+      <w:r>
+        <w:t xml:space="preserve">op-right corner of each graph). Additionally, each track required a few minutes for completion (data gathering and plotting) which will lead our team to study hardware and software bottlenecks in pursuit of </w:t>
+      </w:r>
+      <w:r>
+        <w:t>more rapid</w:t>
+      </w:r>
+      <w:r>
+        <w:t xml:space="preserve"> tracking.</w:t>
+      </w:r>
+    </w:p>
+    <w:p/>
+    <w:p>
       <w:r>
         <w:lastRenderedPageBreak/>
-        <w:t>represent the approximate size of each magnet</w:t>
-      </w:r>
-      <w:r>
-        <w:t xml:space="preserve"> (Figure 3, 4).</w:t>
-      </w:r>
-      <w:r>
-        <w:t xml:space="preserve"> Overall position inaccuracies can be inferred by looking at the corresponding track designs (depicted on the t</w:t>
-      </w:r>
-      <w:r>
-        <w:t>op-right corner of each graph). Additionally, each track required a few minutes for completion (data gathering and plotting) which will lead our team to study hardware and software bottlenecks in pursuit of real time tracking.</w:t>
+        <w:tab/>
+        <w:t>Note</w:t>
+      </w:r>
+      <w:r>
+        <w:t xml:space="preserve"> that the coordinate system defined by mathematical principles is executed within our LMA algorithm</w:t>
+      </w:r>
+      <w:r>
+        <w:t>; wherein a cylindrical magnet, orienting its North Pole along the LMA’s X-axis, lays normal to the surface</w:t>
+      </w:r>
+      <w:r>
+        <w:t>. Yet, our printed output reflects a more convenient</w:t>
+      </w:r>
+      <w:r>
+        <w:t xml:space="preserve"> </w:t>
+      </w:r>
+      <w:r>
+        <w:t>repre</w:t>
+      </w:r>
+      <w:r>
+        <w:t>sentation of the Euclidean space, whereby the LMA coordinate system is rotated about the Y-axis by 90</w:t>
+      </w:r>
+      <w:r>
+        <w:rPr>
+          <w:rFonts w:cs="Times"/>
+        </w:rPr>
+        <w:t>°</w:t>
+      </w:r>
+      <w:r>
+        <w:t xml:space="preserve"> to yield the common orientation (whereby the X’-axis extends to the right, as in Figure 3 and 4).</w:t>
       </w:r>
     </w:p>
     <w:p>
@@ -5453,11 +5520,11 @@
       <w:r>
         <w:t xml:space="preserve">4 </w:t>
       </w:r>
-      <w:commentRangeStart w:id="37"/>
+      <w:commentRangeStart w:id="38"/>
       <w:r>
         <w:t>Interpretation</w:t>
       </w:r>
-      <w:commentRangeEnd w:id="37"/>
+      <w:commentRangeEnd w:id="38"/>
       <w:r>
         <w:rPr>
           <w:rStyle w:val="CommentReference"/>
@@ -5466,7 +5533,7 @@
           <w:bCs w:val="0"/>
           <w:kern w:val="0"/>
         </w:rPr>
-        <w:commentReference w:id="37"/>
+        <w:commentReference w:id="38"/>
       </w:r>
       <w:r>
         <w:t xml:space="preserve"> and Future Work</w:t>
@@ -5518,13 +5585,13 @@
         <w:t>here after-market modifications must</w:t>
       </w:r>
       <w:r>
-        <w:t xml:space="preserve"> be kept to a minimum. In particular, using current-driven electromagnets.</w:t>
-      </w:r>
-      <w:r>
-        <w:t xml:space="preserve"> Finally, our team developed an algorithm </w:t>
-      </w:r>
-      <w:r>
-        <w:t>capable of approximating initial guesses in order to improve speed of convergence.</w:t>
+        <w:t xml:space="preserve"> be kept to a minimum. In particular, using current-driven </w:t>
+      </w:r>
+      <w:r>
+        <w:t>electromagnets.</w:t>
+      </w:r>
+      <w:r>
+        <w:t xml:space="preserve"> Finally, our team developed an algorithm capable of approximating initial guesses in order to improve speed of convergence.</w:t>
       </w:r>
     </w:p>
     <w:p>
@@ -6196,21 +6263,7 @@
         <w:rPr>
           <w:sz w:val="16"/>
         </w:rPr>
-        <w:t xml:space="preserve">[3] </w:t>
-      </w:r>
-      <w:proofErr w:type="spellStart"/>
-      <w:r>
-        <w:rPr>
-          <w:sz w:val="16"/>
-        </w:rPr>
-        <w:t>Raab</w:t>
-      </w:r>
-      <w:proofErr w:type="spellEnd"/>
-      <w:r>
-        <w:rPr>
-          <w:sz w:val="16"/>
-        </w:rPr>
-        <w:t xml:space="preserve">, F., Blood, E., Steiner, T., and Jones, H. “Magnetic Position and Orientation Tracking System” </w:t>
+        <w:t xml:space="preserve">[3] Raab, F., Blood, E., Steiner, T., and Jones, H. “Magnetic Position and Orientation Tracking System” </w:t>
       </w:r>
       <w:r>
         <w:rPr>
@@ -6243,21 +6296,7 @@
         <w:rPr>
           <w:sz w:val="16"/>
         </w:rPr>
-        <w:t xml:space="preserve">[4] </w:t>
-      </w:r>
-      <w:proofErr w:type="spellStart"/>
-      <w:r>
-        <w:rPr>
-          <w:sz w:val="16"/>
-        </w:rPr>
-        <w:t>Moeslund</w:t>
-      </w:r>
-      <w:proofErr w:type="spellEnd"/>
-      <w:r>
-        <w:rPr>
-          <w:sz w:val="16"/>
-        </w:rPr>
-        <w:t xml:space="preserve">, T., and Granum, E. “A Survey of Computer Vision-Based Human Motion Capture.” </w:t>
+        <w:t xml:space="preserve">[4] Moeslund, T., and Granum, E. “A Survey of Computer Vision-Based Human Motion Capture.” </w:t>
       </w:r>
       <w:r>
         <w:rPr>
@@ -6324,19 +6363,11 @@
         </w:rPr>
         <w:t>. “</w:t>
       </w:r>
-      <w:proofErr w:type="spellStart"/>
       <w:r>
         <w:rPr>
           <w:sz w:val="16"/>
         </w:rPr>
-        <w:t>uTrack</w:t>
-      </w:r>
-      <w:proofErr w:type="spellEnd"/>
-      <w:r>
-        <w:rPr>
-          <w:sz w:val="16"/>
-        </w:rPr>
-        <w:t>: 3D Input Using Two Magnetic Sensors”</w:t>
+        <w:t>uTrack: 3D Input Using Two Magnetic Sensors”</w:t>
       </w:r>
       <w:r>
         <w:rPr>
@@ -6453,23 +6484,7 @@
           <w:sz w:val="16"/>
           <w:shd w:val="clear" w:color="auto" w:fill="FFFFFF"/>
         </w:rPr>
-        <w:t>] Chen, K., Patel, S., and Keller, S. “</w:t>
-      </w:r>
-      <w:proofErr w:type="spellStart"/>
-      <w:r>
-        <w:rPr>
-          <w:sz w:val="16"/>
-          <w:shd w:val="clear" w:color="auto" w:fill="FFFFFF"/>
-        </w:rPr>
-        <w:t>Finexus</w:t>
-      </w:r>
-      <w:proofErr w:type="spellEnd"/>
-      <w:r>
-        <w:rPr>
-          <w:sz w:val="16"/>
-          <w:shd w:val="clear" w:color="auto" w:fill="FFFFFF"/>
-        </w:rPr>
-        <w:t xml:space="preserve">: Tracking Precise Motions of Multiple Fingertips Using Magnetic Sensing” In </w:t>
+        <w:t xml:space="preserve">] Chen, K., Patel, S., and Keller, S. “Finexus: Tracking Precise Motions of Multiple Fingertips Using Magnetic Sensing” In </w:t>
       </w:r>
       <w:r>
         <w:rPr>
@@ -6550,39 +6565,7 @@
           <w:sz w:val="16"/>
           <w:shd w:val="clear" w:color="auto" w:fill="FFFFFF"/>
         </w:rPr>
-        <w:t xml:space="preserve">Yoon, S., </w:t>
-      </w:r>
-      <w:proofErr w:type="spellStart"/>
-      <w:r>
-        <w:rPr>
-          <w:sz w:val="16"/>
-          <w:shd w:val="clear" w:color="auto" w:fill="FFFFFF"/>
-        </w:rPr>
-        <w:t>Huo</w:t>
-      </w:r>
-      <w:proofErr w:type="spellEnd"/>
-      <w:r>
-        <w:rPr>
-          <w:sz w:val="16"/>
-          <w:shd w:val="clear" w:color="auto" w:fill="FFFFFF"/>
-        </w:rPr>
-        <w:t>, K., and Ramani, K. “</w:t>
-      </w:r>
-      <w:proofErr w:type="spellStart"/>
-      <w:r>
-        <w:rPr>
-          <w:sz w:val="16"/>
-          <w:shd w:val="clear" w:color="auto" w:fill="FFFFFF"/>
-        </w:rPr>
-        <w:t>TMotion</w:t>
-      </w:r>
-      <w:proofErr w:type="spellEnd"/>
-      <w:r>
-        <w:rPr>
-          <w:sz w:val="16"/>
-          <w:shd w:val="clear" w:color="auto" w:fill="FFFFFF"/>
-        </w:rPr>
-        <w:t xml:space="preserve">: Embedded 3D Mobile Input using Magnetic Sensing Technique” In </w:t>
+        <w:t xml:space="preserve">Yoon, S., Huo, K., and Ramani, K. “TMotion: Embedded 3D Mobile Input using Magnetic Sensing Technique” In </w:t>
       </w:r>
       <w:r>
         <w:rPr>
@@ -6643,7 +6626,7 @@
 </file>
 
 <file path=word/comments.xml><?xml version="1.0" encoding="utf-8"?>
-<w:comments xmlns:wpc="http://schemas.microsoft.com/office/word/2010/wordprocessingCanvas" xmlns:mc="http://schemas.openxmlformats.org/markup-compatibility/2006" xmlns:o="urn:schemas-microsoft-com:office:office" xmlns:r="http://schemas.openxmlformats.org/officeDocument/2006/relationships" xmlns:m="http://schemas.openxmlformats.org/officeDocument/2006/math" xmlns:v="urn:schemas-microsoft-com:vml" xmlns:wp14="http://schemas.microsoft.com/office/word/2010/wordprocessingDrawing" xmlns:wp="http://schemas.openxmlformats.org/drawingml/2006/wordprocessingDrawing" xmlns:w10="urn:schemas-microsoft-com:office:word" xmlns:w="http://schemas.openxmlformats.org/wordprocessingml/2006/main" xmlns:w14="http://schemas.microsoft.com/office/word/2010/wordml" xmlns:w15="http://schemas.microsoft.com/office/word/2012/wordml" xmlns:wpg="http://schemas.microsoft.com/office/word/2010/wordprocessingGroup" xmlns:wpi="http://schemas.microsoft.com/office/word/2010/wordprocessingInk" xmlns:wne="http://schemas.microsoft.com/office/word/2006/wordml" xmlns:wps="http://schemas.microsoft.com/office/word/2010/wordprocessingShape" mc:Ignorable="w14 w15 wp14">
+<w:comments xmlns:wpc="http://schemas.microsoft.com/office/word/2010/wordprocessingCanvas" xmlns:cx="http://schemas.microsoft.com/office/drawing/2014/chartex" xmlns:cx1="http://schemas.microsoft.com/office/drawing/2015/9/8/chartex" xmlns:mc="http://schemas.openxmlformats.org/markup-compatibility/2006" xmlns:o="urn:schemas-microsoft-com:office:office" xmlns:r="http://schemas.openxmlformats.org/officeDocument/2006/relationships" xmlns:m="http://schemas.openxmlformats.org/officeDocument/2006/math" xmlns:v="urn:schemas-microsoft-com:vml" xmlns:wp14="http://schemas.microsoft.com/office/word/2010/wordprocessingDrawing" xmlns:wp="http://schemas.openxmlformats.org/drawingml/2006/wordprocessingDrawing" xmlns:w10="urn:schemas-microsoft-com:office:word" xmlns:w="http://schemas.openxmlformats.org/wordprocessingml/2006/main" xmlns:w14="http://schemas.microsoft.com/office/word/2010/wordml" xmlns:w15="http://schemas.microsoft.com/office/word/2012/wordml" xmlns:w16se="http://schemas.microsoft.com/office/word/2015/wordml/symex" xmlns:wpg="http://schemas.microsoft.com/office/word/2010/wordprocessingGroup" xmlns:wpi="http://schemas.microsoft.com/office/word/2010/wordprocessingInk" xmlns:wne="http://schemas.microsoft.com/office/word/2006/wordml" xmlns:wps="http://schemas.microsoft.com/office/word/2010/wordprocessingShape" mc:Ignorable="w14 w15 w16se wp14">
   <w:comment w:id="0" w:author="Edward Nichols" w:date="2017-10-31T21:45:00Z" w:initials="EN">
     <w:p>
       <w:pPr>
@@ -6803,24 +6786,13 @@
         <w:pStyle w:val="CommentText"/>
       </w:pPr>
       <w:r>
-        <w:t>||A|</w:t>
-      </w:r>
-      <w:proofErr w:type="gramStart"/>
-      <w:r>
-        <w:t>|</w:t>
+        <w:t>||A||</w:t>
       </w:r>
       <w:r>
         <w:rPr>
           <w:vertAlign w:val="subscript"/>
         </w:rPr>
-        <w:t>(</w:t>
-      </w:r>
-      <w:proofErr w:type="gramEnd"/>
-      <w:r>
-        <w:rPr>
-          <w:vertAlign w:val="subscript"/>
-        </w:rPr>
-        <w:t>type of norm)</w:t>
+        <w:t>(type of norm)</w:t>
       </w:r>
     </w:p>
   </w:comment>
@@ -6972,12 +6944,11 @@
       </w:r>
     </w:p>
   </w:comment>
-  <w:comment w:id="37" w:author="Odeh, Mohammad" w:date="2017-10-11T17:15:00Z" w:initials="OM">
+  <w:comment w:id="38" w:author="Odeh, Mohammad" w:date="2017-10-11T17:15:00Z" w:initials="OM">
     <w:p>
       <w:pPr>
         <w:pStyle w:val="CommentText"/>
       </w:pPr>
-      <w:bookmarkStart w:id="38" w:name="_GoBack"/>
       <w:r>
         <w:rPr>
           <w:rStyle w:val="CommentReference"/>
@@ -7000,7 +6971,6 @@
         <w:t xml:space="preserve">Danny </w:t>
       </w:r>
     </w:p>
-    <w:bookmarkEnd w:id="38"/>
   </w:comment>
   <w:comment w:id="39" w:author="Lobo, Fluvio" w:date="2017-10-31T18:31:00Z" w:initials="LF">
     <w:p>
@@ -7086,7 +7056,7 @@
 </file>
 
 <file path=word/commentsExtended.xml><?xml version="1.0" encoding="utf-8"?>
-<w15:commentsEx xmlns:wpc="http://schemas.microsoft.com/office/word/2010/wordprocessingCanvas" xmlns:mc="http://schemas.openxmlformats.org/markup-compatibility/2006" xmlns:o="urn:schemas-microsoft-com:office:office" xmlns:r="http://schemas.openxmlformats.org/officeDocument/2006/relationships" xmlns:m="http://schemas.openxmlformats.org/officeDocument/2006/math" xmlns:v="urn:schemas-microsoft-com:vml" xmlns:wp14="http://schemas.microsoft.com/office/word/2010/wordprocessingDrawing" xmlns:wp="http://schemas.openxmlformats.org/drawingml/2006/wordprocessingDrawing" xmlns:w10="urn:schemas-microsoft-com:office:word" xmlns:w="http://schemas.openxmlformats.org/wordprocessingml/2006/main" xmlns:w14="http://schemas.microsoft.com/office/word/2010/wordml" xmlns:w15="http://schemas.microsoft.com/office/word/2012/wordml" xmlns:wpg="http://schemas.microsoft.com/office/word/2010/wordprocessingGroup" xmlns:wpi="http://schemas.microsoft.com/office/word/2010/wordprocessingInk" xmlns:wne="http://schemas.microsoft.com/office/word/2006/wordml" xmlns:wps="http://schemas.microsoft.com/office/word/2010/wordprocessingShape" mc:Ignorable="w14 w15 wp14">
+<w15:commentsEx xmlns:wpc="http://schemas.microsoft.com/office/word/2010/wordprocessingCanvas" xmlns:cx="http://schemas.microsoft.com/office/drawing/2014/chartex" xmlns:cx1="http://schemas.microsoft.com/office/drawing/2015/9/8/chartex" xmlns:mc="http://schemas.openxmlformats.org/markup-compatibility/2006" xmlns:o="urn:schemas-microsoft-com:office:office" xmlns:r="http://schemas.openxmlformats.org/officeDocument/2006/relationships" xmlns:m="http://schemas.openxmlformats.org/officeDocument/2006/math" xmlns:v="urn:schemas-microsoft-com:vml" xmlns:wp14="http://schemas.microsoft.com/office/word/2010/wordprocessingDrawing" xmlns:wp="http://schemas.openxmlformats.org/drawingml/2006/wordprocessingDrawing" xmlns:w10="urn:schemas-microsoft-com:office:word" xmlns:w="http://schemas.openxmlformats.org/wordprocessingml/2006/main" xmlns:w14="http://schemas.microsoft.com/office/word/2010/wordml" xmlns:w15="http://schemas.microsoft.com/office/word/2012/wordml" xmlns:w16se="http://schemas.microsoft.com/office/word/2015/wordml/symex" xmlns:wpg="http://schemas.microsoft.com/office/word/2010/wordprocessingGroup" xmlns:wpi="http://schemas.microsoft.com/office/word/2010/wordprocessingInk" xmlns:wne="http://schemas.microsoft.com/office/word/2006/wordml" xmlns:wps="http://schemas.microsoft.com/office/word/2010/wordprocessingShape" mc:Ignorable="w14 w15 w16se wp14">
   <w15:commentEx w15:paraId="51183FD8" w15:done="1"/>
   <w15:commentEx w15:paraId="0B8E12EF" w15:paraIdParent="51183FD8" w15:done="1"/>
   <w15:commentEx w15:paraId="688C081E" w15:paraIdParent="51183FD8" w15:done="1"/>
@@ -7139,7 +7109,7 @@
 </file>
 
 <file path=word/numbering.xml><?xml version="1.0" encoding="utf-8"?>
-<w:numbering xmlns:wpc="http://schemas.microsoft.com/office/word/2010/wordprocessingCanvas" xmlns:mc="http://schemas.openxmlformats.org/markup-compatibility/2006" xmlns:o="urn:schemas-microsoft-com:office:office" xmlns:r="http://schemas.openxmlformats.org/officeDocument/2006/relationships" xmlns:m="http://schemas.openxmlformats.org/officeDocument/2006/math" xmlns:v="urn:schemas-microsoft-com:vml" xmlns:wp14="http://schemas.microsoft.com/office/word/2010/wordprocessingDrawing" xmlns:wp="http://schemas.openxmlformats.org/drawingml/2006/wordprocessingDrawing" xmlns:w10="urn:schemas-microsoft-com:office:word" xmlns:w="http://schemas.openxmlformats.org/wordprocessingml/2006/main" xmlns:w14="http://schemas.microsoft.com/office/word/2010/wordml" xmlns:w15="http://schemas.microsoft.com/office/word/2012/wordml" xmlns:wpg="http://schemas.microsoft.com/office/word/2010/wordprocessingGroup" xmlns:wpi="http://schemas.microsoft.com/office/word/2010/wordprocessingInk" xmlns:wne="http://schemas.microsoft.com/office/word/2006/wordml" xmlns:wps="http://schemas.microsoft.com/office/word/2010/wordprocessingShape" mc:Ignorable="w14 w15 wp14">
+<w:numbering xmlns:wpc="http://schemas.microsoft.com/office/word/2010/wordprocessingCanvas" xmlns:cx="http://schemas.microsoft.com/office/drawing/2014/chartex" xmlns:cx1="http://schemas.microsoft.com/office/drawing/2015/9/8/chartex" xmlns:mc="http://schemas.openxmlformats.org/markup-compatibility/2006" xmlns:o="urn:schemas-microsoft-com:office:office" xmlns:r="http://schemas.openxmlformats.org/officeDocument/2006/relationships" xmlns:m="http://schemas.openxmlformats.org/officeDocument/2006/math" xmlns:v="urn:schemas-microsoft-com:vml" xmlns:wp14="http://schemas.microsoft.com/office/word/2010/wordprocessingDrawing" xmlns:wp="http://schemas.openxmlformats.org/drawingml/2006/wordprocessingDrawing" xmlns:w10="urn:schemas-microsoft-com:office:word" xmlns:w="http://schemas.openxmlformats.org/wordprocessingml/2006/main" xmlns:w14="http://schemas.microsoft.com/office/word/2010/wordml" xmlns:w15="http://schemas.microsoft.com/office/word/2012/wordml" xmlns:w16se="http://schemas.microsoft.com/office/word/2015/wordml/symex" xmlns:wpg="http://schemas.microsoft.com/office/word/2010/wordprocessingGroup" xmlns:wpi="http://schemas.microsoft.com/office/word/2010/wordprocessingInk" xmlns:wne="http://schemas.microsoft.com/office/word/2006/wordml" xmlns:wps="http://schemas.microsoft.com/office/word/2010/wordprocessingShape" mc:Ignorable="w14 w15 w16se wp14">
   <w:abstractNum w:abstractNumId="0" w15:restartNumberingAfterBreak="0">
     <w:nsid w:val="05246845"/>
     <w:multiLevelType w:val="hybridMultilevel"/>
@@ -8838,7 +8808,7 @@
 </file>
 
 <file path=word/people.xml><?xml version="1.0" encoding="utf-8"?>
-<w15:people xmlns:wpc="http://schemas.microsoft.com/office/word/2010/wordprocessingCanvas" xmlns:mc="http://schemas.openxmlformats.org/markup-compatibility/2006" xmlns:o="urn:schemas-microsoft-com:office:office" xmlns:r="http://schemas.openxmlformats.org/officeDocument/2006/relationships" xmlns:m="http://schemas.openxmlformats.org/officeDocument/2006/math" xmlns:v="urn:schemas-microsoft-com:vml" xmlns:wp14="http://schemas.microsoft.com/office/word/2010/wordprocessingDrawing" xmlns:wp="http://schemas.openxmlformats.org/drawingml/2006/wordprocessingDrawing" xmlns:w10="urn:schemas-microsoft-com:office:word" xmlns:w="http://schemas.openxmlformats.org/wordprocessingml/2006/main" xmlns:w14="http://schemas.microsoft.com/office/word/2010/wordml" xmlns:w15="http://schemas.microsoft.com/office/word/2012/wordml" xmlns:wpg="http://schemas.microsoft.com/office/word/2010/wordprocessingGroup" xmlns:wpi="http://schemas.microsoft.com/office/word/2010/wordprocessingInk" xmlns:wne="http://schemas.microsoft.com/office/word/2006/wordml" xmlns:wps="http://schemas.microsoft.com/office/word/2010/wordprocessingShape" mc:Ignorable="w14 w15 wp14">
+<w15:people xmlns:wpc="http://schemas.microsoft.com/office/word/2010/wordprocessingCanvas" xmlns:cx="http://schemas.microsoft.com/office/drawing/2014/chartex" xmlns:cx1="http://schemas.microsoft.com/office/drawing/2015/9/8/chartex" xmlns:mc="http://schemas.openxmlformats.org/markup-compatibility/2006" xmlns:o="urn:schemas-microsoft-com:office:office" xmlns:r="http://schemas.openxmlformats.org/officeDocument/2006/relationships" xmlns:m="http://schemas.openxmlformats.org/officeDocument/2006/math" xmlns:v="urn:schemas-microsoft-com:vml" xmlns:wp14="http://schemas.microsoft.com/office/word/2010/wordprocessingDrawing" xmlns:wp="http://schemas.openxmlformats.org/drawingml/2006/wordprocessingDrawing" xmlns:w10="urn:schemas-microsoft-com:office:word" xmlns:w="http://schemas.openxmlformats.org/wordprocessingml/2006/main" xmlns:w14="http://schemas.microsoft.com/office/word/2010/wordml" xmlns:w15="http://schemas.microsoft.com/office/word/2012/wordml" xmlns:w16se="http://schemas.microsoft.com/office/word/2015/wordml/symex" xmlns:wpg="http://schemas.microsoft.com/office/word/2010/wordprocessingGroup" xmlns:wpi="http://schemas.microsoft.com/office/word/2010/wordprocessingInk" xmlns:wne="http://schemas.microsoft.com/office/word/2006/wordml" xmlns:wps="http://schemas.microsoft.com/office/word/2010/wordprocessingShape" mc:Ignorable="w14 w15 w16se wp14">
   <w15:person w15:author="Edward Nichols">
     <w15:presenceInfo w15:providerId="None" w15:userId="Edward Nichols"/>
   </w15:person>
@@ -8858,7 +8828,7 @@
 </file>
 
 <file path=word/styles.xml><?xml version="1.0" encoding="utf-8"?>
-<w:styles xmlns:mc="http://schemas.openxmlformats.org/markup-compatibility/2006" xmlns:r="http://schemas.openxmlformats.org/officeDocument/2006/relationships" xmlns:w="http://schemas.openxmlformats.org/wordprocessingml/2006/main" xmlns:w14="http://schemas.microsoft.com/office/word/2010/wordml" xmlns:w15="http://schemas.microsoft.com/office/word/2012/wordml" mc:Ignorable="w14 w15">
+<w:styles xmlns:mc="http://schemas.openxmlformats.org/markup-compatibility/2006" xmlns:r="http://schemas.openxmlformats.org/officeDocument/2006/relationships" xmlns:w="http://schemas.openxmlformats.org/wordprocessingml/2006/main" xmlns:w14="http://schemas.microsoft.com/office/word/2010/wordml" xmlns:w15="http://schemas.microsoft.com/office/word/2012/wordml" xmlns:w16se="http://schemas.microsoft.com/office/word/2015/wordml/symex" mc:Ignorable="w14 w15 w16se">
   <w:docDefaults>
     <w:rPrDefault>
       <w:rPr>
@@ -9833,7 +9803,7 @@
 </file>
 
 <file path=customXml/itemProps1.xml><?xml version="1.0" encoding="utf-8"?>
-<ds:datastoreItem xmlns:ds="http://schemas.openxmlformats.org/officeDocument/2006/customXml" ds:itemID="{8282B090-98A7-46A9-9591-506B53CB3B7B}">
+<ds:datastoreItem xmlns:ds="http://schemas.openxmlformats.org/officeDocument/2006/customXml" ds:itemID="{E0BB1C68-C6E4-4F7F-83F5-462239561F2F}">
   <ds:schemaRefs>
     <ds:schemaRef ds:uri="http://schemas.openxmlformats.org/officeDocument/2006/bibliography"/>
   </ds:schemaRefs>

</xml_diff>